<commit_message>
Endret sidetall for å samsvare med presentasjonen til Ragnhild. Har nå romertall på andre sindre (forside har også fått motiv). Resten er vanlige tall
</commit_message>
<xml_diff>
--- a/Project Report/Text Files/chip8m8 rapport mal2.docx
+++ b/Project Report/Text Files/chip8m8 rapport mal2.docx
@@ -2,6 +2,287 @@
 <file path=word/document.xml><?xml version="1.0" encoding="utf-8"?>
 <w:document xmlns:wpc="http://schemas.microsoft.com/office/word/2010/wordprocessingCanvas" xmlns:mo="http://schemas.microsoft.com/office/mac/office/2008/main" xmlns:mc="http://schemas.openxmlformats.org/markup-compatibility/2006" xmlns:mv="urn:schemas-microsoft-com:mac:vml" xmlns:o="urn:schemas-microsoft-com:office:office" xmlns:r="http://schemas.openxmlformats.org/officeDocument/2006/relationships" xmlns:m="http://schemas.openxmlformats.org/officeDocument/2006/math" xmlns:v="urn:schemas-microsoft-com:vml" xmlns:wp14="http://schemas.microsoft.com/office/word/2010/wordprocessingDrawing" xmlns:wp="http://schemas.openxmlformats.org/drawingml/2006/wordprocessingDrawing" xmlns:w10="urn:schemas-microsoft-com:office:word" xmlns:w="http://schemas.openxmlformats.org/wordprocessingml/2006/main" xmlns:w14="http://schemas.microsoft.com/office/word/2010/wordml" xmlns:w15="http://schemas.microsoft.com/office/word/2012/wordml" xmlns:wpg="http://schemas.microsoft.com/office/word/2010/wordprocessingGroup" xmlns:wpi="http://schemas.microsoft.com/office/word/2010/wordprocessingInk" xmlns:wne="http://schemas.microsoft.com/office/word/2006/wordml" xmlns:wps="http://schemas.microsoft.com/office/word/2010/wordprocessingShape" mc:Ignorable="w14 w15 wp14">
   <w:body>
+    <w:p>
+      <w:pPr>
+        <w:jc w:val="center"/>
+        <w:rPr>
+          <w:rFonts w:ascii="Impact" w:hAnsi="Impact"/>
+          <w:b/>
+          <w:sz w:val="72"/>
+          <w:szCs w:val="72"/>
+        </w:rPr>
+      </w:pPr>
+      <w:r>
+        <w:rPr>
+          <w:noProof/>
+        </w:rPr>
+        <mc:AlternateContent>
+          <mc:Choice Requires="wpg">
+            <w:drawing>
+              <wp:anchor distT="0" distB="0" distL="114300" distR="114300" simplePos="0" relativeHeight="251661312" behindDoc="0" locked="0" layoutInCell="1" allowOverlap="1" wp14:anchorId="7E086016" wp14:editId="13C8F6BF">
+                <wp:simplePos x="0" y="0"/>
+                <wp:positionH relativeFrom="page">
+                  <wp:posOffset>-62865</wp:posOffset>
+                </wp:positionH>
+                <wp:positionV relativeFrom="page">
+                  <wp:posOffset>0</wp:posOffset>
+                </wp:positionV>
+                <wp:extent cx="7657861" cy="1717040"/>
+                <wp:effectExtent l="0" t="0" r="0" b="10160"/>
+                <wp:wrapNone/>
+                <wp:docPr id="149" name="Gruppe 149"/>
+                <wp:cNvGraphicFramePr/>
+                <a:graphic xmlns:a="http://schemas.openxmlformats.org/drawingml/2006/main">
+                  <a:graphicData uri="http://schemas.microsoft.com/office/word/2010/wordprocessingGroup">
+                    <wpg:wgp>
+                      <wpg:cNvGrpSpPr/>
+                      <wpg:grpSpPr>
+                        <a:xfrm>
+                          <a:off x="0" y="0"/>
+                          <a:ext cx="7657861" cy="1717040"/>
+                          <a:chOff x="0" y="-1"/>
+                          <a:chExt cx="7315200" cy="1216153"/>
+                        </a:xfrm>
+                      </wpg:grpSpPr>
+                      <wps:wsp>
+                        <wps:cNvPr id="150" name="Rektangel 51"/>
+                        <wps:cNvSpPr/>
+                        <wps:spPr>
+                          <a:xfrm>
+                            <a:off x="0" y="-1"/>
+                            <a:ext cx="7315200" cy="1130373"/>
+                          </a:xfrm>
+                          <a:custGeom>
+                            <a:avLst/>
+                            <a:gdLst>
+                              <a:gd name="connsiteX0" fmla="*/ 0 w 7312660"/>
+                              <a:gd name="connsiteY0" fmla="*/ 0 h 1215390"/>
+                              <a:gd name="connsiteX1" fmla="*/ 7312660 w 7312660"/>
+                              <a:gd name="connsiteY1" fmla="*/ 0 h 1215390"/>
+                              <a:gd name="connsiteX2" fmla="*/ 7312660 w 7312660"/>
+                              <a:gd name="connsiteY2" fmla="*/ 1215390 h 1215390"/>
+                              <a:gd name="connsiteX3" fmla="*/ 0 w 7312660"/>
+                              <a:gd name="connsiteY3" fmla="*/ 1215390 h 1215390"/>
+                              <a:gd name="connsiteX4" fmla="*/ 0 w 7312660"/>
+                              <a:gd name="connsiteY4" fmla="*/ 0 h 1215390"/>
+                              <a:gd name="connsiteX0" fmla="*/ 0 w 7312660"/>
+                              <a:gd name="connsiteY0" fmla="*/ 0 h 1215390"/>
+                              <a:gd name="connsiteX1" fmla="*/ 7312660 w 7312660"/>
+                              <a:gd name="connsiteY1" fmla="*/ 0 h 1215390"/>
+                              <a:gd name="connsiteX2" fmla="*/ 7312660 w 7312660"/>
+                              <a:gd name="connsiteY2" fmla="*/ 1215390 h 1215390"/>
+                              <a:gd name="connsiteX3" fmla="*/ 3667125 w 7312660"/>
+                              <a:gd name="connsiteY3" fmla="*/ 1209675 h 1215390"/>
+                              <a:gd name="connsiteX4" fmla="*/ 0 w 7312660"/>
+                              <a:gd name="connsiteY4" fmla="*/ 1215390 h 1215390"/>
+                              <a:gd name="connsiteX5" fmla="*/ 0 w 7312660"/>
+                              <a:gd name="connsiteY5" fmla="*/ 0 h 1215390"/>
+                              <a:gd name="connsiteX0" fmla="*/ 0 w 7312660"/>
+                              <a:gd name="connsiteY0" fmla="*/ 0 h 1215390"/>
+                              <a:gd name="connsiteX1" fmla="*/ 7312660 w 7312660"/>
+                              <a:gd name="connsiteY1" fmla="*/ 0 h 1215390"/>
+                              <a:gd name="connsiteX2" fmla="*/ 7312660 w 7312660"/>
+                              <a:gd name="connsiteY2" fmla="*/ 1215390 h 1215390"/>
+                              <a:gd name="connsiteX3" fmla="*/ 3619500 w 7312660"/>
+                              <a:gd name="connsiteY3" fmla="*/ 733425 h 1215390"/>
+                              <a:gd name="connsiteX4" fmla="*/ 0 w 7312660"/>
+                              <a:gd name="connsiteY4" fmla="*/ 1215390 h 1215390"/>
+                              <a:gd name="connsiteX5" fmla="*/ 0 w 7312660"/>
+                              <a:gd name="connsiteY5" fmla="*/ 0 h 1215390"/>
+                              <a:gd name="connsiteX0" fmla="*/ 0 w 7312660"/>
+                              <a:gd name="connsiteY0" fmla="*/ 0 h 1215390"/>
+                              <a:gd name="connsiteX1" fmla="*/ 7312660 w 7312660"/>
+                              <a:gd name="connsiteY1" fmla="*/ 0 h 1215390"/>
+                              <a:gd name="connsiteX2" fmla="*/ 7312660 w 7312660"/>
+                              <a:gd name="connsiteY2" fmla="*/ 1129665 h 1215390"/>
+                              <a:gd name="connsiteX3" fmla="*/ 3619500 w 7312660"/>
+                              <a:gd name="connsiteY3" fmla="*/ 733425 h 1215390"/>
+                              <a:gd name="connsiteX4" fmla="*/ 0 w 7312660"/>
+                              <a:gd name="connsiteY4" fmla="*/ 1215390 h 1215390"/>
+                              <a:gd name="connsiteX5" fmla="*/ 0 w 7312660"/>
+                              <a:gd name="connsiteY5" fmla="*/ 0 h 1215390"/>
+                              <a:gd name="connsiteX0" fmla="*/ 9525 w 7322185"/>
+                              <a:gd name="connsiteY0" fmla="*/ 0 h 1129665"/>
+                              <a:gd name="connsiteX1" fmla="*/ 7322185 w 7322185"/>
+                              <a:gd name="connsiteY1" fmla="*/ 0 h 1129665"/>
+                              <a:gd name="connsiteX2" fmla="*/ 7322185 w 7322185"/>
+                              <a:gd name="connsiteY2" fmla="*/ 1129665 h 1129665"/>
+                              <a:gd name="connsiteX3" fmla="*/ 3629025 w 7322185"/>
+                              <a:gd name="connsiteY3" fmla="*/ 733425 h 1129665"/>
+                              <a:gd name="connsiteX4" fmla="*/ 0 w 7322185"/>
+                              <a:gd name="connsiteY4" fmla="*/ 1091565 h 1129665"/>
+                              <a:gd name="connsiteX5" fmla="*/ 9525 w 7322185"/>
+                              <a:gd name="connsiteY5" fmla="*/ 0 h 1129665"/>
+                              <a:gd name="connsiteX0" fmla="*/ 0 w 7312660"/>
+                              <a:gd name="connsiteY0" fmla="*/ 0 h 1129665"/>
+                              <a:gd name="connsiteX1" fmla="*/ 7312660 w 7312660"/>
+                              <a:gd name="connsiteY1" fmla="*/ 0 h 1129665"/>
+                              <a:gd name="connsiteX2" fmla="*/ 7312660 w 7312660"/>
+                              <a:gd name="connsiteY2" fmla="*/ 1129665 h 1129665"/>
+                              <a:gd name="connsiteX3" fmla="*/ 3619500 w 7312660"/>
+                              <a:gd name="connsiteY3" fmla="*/ 733425 h 1129665"/>
+                              <a:gd name="connsiteX4" fmla="*/ 0 w 7312660"/>
+                              <a:gd name="connsiteY4" fmla="*/ 1091565 h 1129665"/>
+                              <a:gd name="connsiteX5" fmla="*/ 0 w 7312660"/>
+                              <a:gd name="connsiteY5" fmla="*/ 0 h 1129665"/>
+                            </a:gdLst>
+                            <a:ahLst/>
+                            <a:cxnLst>
+                              <a:cxn ang="0">
+                                <a:pos x="connsiteX0" y="connsiteY0"/>
+                              </a:cxn>
+                              <a:cxn ang="0">
+                                <a:pos x="connsiteX1" y="connsiteY1"/>
+                              </a:cxn>
+                              <a:cxn ang="0">
+                                <a:pos x="connsiteX2" y="connsiteY2"/>
+                              </a:cxn>
+                              <a:cxn ang="0">
+                                <a:pos x="connsiteX3" y="connsiteY3"/>
+                              </a:cxn>
+                              <a:cxn ang="0">
+                                <a:pos x="connsiteX4" y="connsiteY4"/>
+                              </a:cxn>
+                              <a:cxn ang="0">
+                                <a:pos x="connsiteX5" y="connsiteY5"/>
+                              </a:cxn>
+                            </a:cxnLst>
+                            <a:rect l="l" t="t" r="r" b="b"/>
+                            <a:pathLst>
+                              <a:path w="7312660" h="1129665">
+                                <a:moveTo>
+                                  <a:pt x="0" y="0"/>
+                                </a:moveTo>
+                                <a:lnTo>
+                                  <a:pt x="7312660" y="0"/>
+                                </a:lnTo>
+                                <a:lnTo>
+                                  <a:pt x="7312660" y="1129665"/>
+                                </a:lnTo>
+                                <a:lnTo>
+                                  <a:pt x="3619500" y="733425"/>
+                                </a:lnTo>
+                                <a:lnTo>
+                                  <a:pt x="0" y="1091565"/>
+                                </a:lnTo>
+                                <a:lnTo>
+                                  <a:pt x="0" y="0"/>
+                                </a:lnTo>
+                                <a:close/>
+                              </a:path>
+                            </a:pathLst>
+                          </a:custGeom>
+                          <a:ln>
+                            <a:noFill/>
+                          </a:ln>
+                        </wps:spPr>
+                        <wps:style>
+                          <a:lnRef idx="2">
+                            <a:schemeClr val="accent1">
+                              <a:shade val="50000"/>
+                            </a:schemeClr>
+                          </a:lnRef>
+                          <a:fillRef idx="1">
+                            <a:schemeClr val="accent1"/>
+                          </a:fillRef>
+                          <a:effectRef idx="0">
+                            <a:schemeClr val="accent1"/>
+                          </a:effectRef>
+                          <a:fontRef idx="minor">
+                            <a:schemeClr val="lt1"/>
+                          </a:fontRef>
+                        </wps:style>
+                        <wps:bodyPr rot="0" spcFirstLastPara="0" vertOverflow="overflow" horzOverflow="overflow" vert="horz" wrap="square" lIns="91440" tIns="45720" rIns="91440" bIns="45720" numCol="1" spcCol="0" rtlCol="0" fromWordArt="0" anchor="ctr" anchorCtr="0" forceAA="0" compatLnSpc="1">
+                          <a:prstTxWarp prst="textNoShape">
+                            <a:avLst/>
+                          </a:prstTxWarp>
+                          <a:noAutofit/>
+                        </wps:bodyPr>
+                      </wps:wsp>
+                      <wps:wsp>
+                        <wps:cNvPr id="151" name="Rektangel 151"/>
+                        <wps:cNvSpPr/>
+                        <wps:spPr>
+                          <a:xfrm>
+                            <a:off x="0" y="0"/>
+                            <a:ext cx="7315200" cy="1216152"/>
+                          </a:xfrm>
+                          <a:prstGeom prst="rect">
+                            <a:avLst/>
+                          </a:prstGeom>
+                          <a:blipFill>
+                            <a:blip r:embed="rId7"/>
+                            <a:stretch>
+                              <a:fillRect r="-7574"/>
+                            </a:stretch>
+                          </a:blipFill>
+                          <a:ln>
+                            <a:noFill/>
+                          </a:ln>
+                        </wps:spPr>
+                        <wps:style>
+                          <a:lnRef idx="2">
+                            <a:schemeClr val="accent1">
+                              <a:shade val="50000"/>
+                            </a:schemeClr>
+                          </a:lnRef>
+                          <a:fillRef idx="1">
+                            <a:schemeClr val="accent1"/>
+                          </a:fillRef>
+                          <a:effectRef idx="0">
+                            <a:schemeClr val="accent1"/>
+                          </a:effectRef>
+                          <a:fontRef idx="minor">
+                            <a:schemeClr val="lt1"/>
+                          </a:fontRef>
+                        </wps:style>
+                        <wps:bodyPr rot="0" spcFirstLastPara="0" vertOverflow="overflow" horzOverflow="overflow" vert="horz" wrap="square" lIns="91440" tIns="45720" rIns="91440" bIns="45720" numCol="1" spcCol="0" rtlCol="0" fromWordArt="0" anchor="ctr" anchorCtr="0" forceAA="0" compatLnSpc="1">
+                          <a:prstTxWarp prst="textNoShape">
+                            <a:avLst/>
+                          </a:prstTxWarp>
+                          <a:noAutofit/>
+                        </wps:bodyPr>
+                      </wps:wsp>
+                    </wpg:wgp>
+                  </a:graphicData>
+                </a:graphic>
+                <wp14:sizeRelH relativeFrom="page">
+                  <wp14:pctWidth>0</wp14:pctWidth>
+                </wp14:sizeRelH>
+                <wp14:sizeRelV relativeFrom="page">
+                  <wp14:pctHeight>0</wp14:pctHeight>
+                </wp14:sizeRelV>
+              </wp:anchor>
+            </w:drawing>
+          </mc:Choice>
+          <mc:Fallback>
+            <w:pict>
+              <v:group w14:anchorId="34EC632E" id="Gruppe_x0020_149" o:spid="_x0000_s1026" style="position:absolute;margin-left:-4.95pt;margin-top:0;width:603pt;height:135.2pt;z-index:251661312;mso-position-horizontal-relative:page;mso-position-vertical-relative:page" coordorigin=",-1" coordsize="7315200,1216153" o:gfxdata="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">
+                <v:shape id="Rektangel_x0020_51" o:spid="_x0000_s1027" style="position:absolute;top:-1;width:7315200;height:1130373;visibility:visible;mso-wrap-style:square;v-text-anchor:middle" coordsize="7312660,1129665" o:gfxdata="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" path="m0,0l7312660,,7312660,1129665,3619500,733425,,1091565,,0xe" fillcolor="#5b9bd5 [3204]" stroked="f" strokeweight="1pt">
+                  <v:stroke joinstyle="miter"/>
+                  <v:path arrowok="t" o:connecttype="custom" o:connectlocs="0,0;7315200,0;7315200,1130373;3620757,733885;0,1092249;0,0" o:connectangles="0,0,0,0,0,0"/>
+                </v:shape>
+                <v:rect id="Rektangel_x0020_151" o:spid="_x0000_s1028" style="position:absolute;width:7315200;height:1216152;visibility:visible;mso-wrap-style:square;v-text-anchor:middle" o:gfxdata="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" stroked="f" strokeweight="1pt">
+                  <v:fill r:id="rId8" o:title="" rotate="t" type="frame"/>
+                </v:rect>
+                <w10:wrap anchorx="page" anchory="page"/>
+              </v:group>
+            </w:pict>
+          </mc:Fallback>
+        </mc:AlternateContent>
+      </w:r>
+    </w:p>
+    <w:p>
+      <w:pPr>
+        <w:jc w:val="center"/>
+        <w:rPr>
+          <w:rFonts w:ascii="Impact" w:hAnsi="Impact"/>
+          <w:b/>
+          <w:sz w:val="72"/>
+          <w:szCs w:val="72"/>
+        </w:rPr>
+      </w:pPr>
+    </w:p>
     <w:p>
       <w:pPr>
         <w:jc w:val="center"/>
@@ -80,6 +361,8 @@
     <w:p/>
     <w:p/>
     <w:p/>
+    <w:p/>
+    <w:p/>
     <w:p>
       <w:pPr>
         <w:jc w:val="center"/>
@@ -131,18 +414,8 @@
           <w:sz w:val="40"/>
           <w:szCs w:val="40"/>
         </w:rPr>
-        <w:t xml:space="preserve">Amar </w:t>
-      </w:r>
-      <w:proofErr w:type="spellStart"/>
-      <w:r>
-        <w:rPr>
-          <w:b/>
-          <w:sz w:val="40"/>
-          <w:szCs w:val="40"/>
-        </w:rPr>
-        <w:t>Duranovic</w:t>
-      </w:r>
-      <w:proofErr w:type="spellEnd"/>
+        <w:t>Amar Duranovic</w:t>
+      </w:r>
     </w:p>
     <w:p>
       <w:pPr>
@@ -180,14 +453,6 @@
         <w:t>Sindre Gjelsten</w:t>
       </w:r>
     </w:p>
-    <w:p/>
-    <w:p/>
-    <w:p/>
-    <w:p/>
-    <w:p/>
-    <w:p/>
-    <w:p/>
-    <w:p/>
     <w:p/>
     <w:p/>
     <w:p>
@@ -299,7 +564,7 @@
                     <pic:cNvPicPr/>
                   </pic:nvPicPr>
                   <pic:blipFill>
-                    <a:blip r:embed="rId7">
+                    <a:blip r:embed="rId9">
                       <a:extLst>
                         <a:ext uri="{28A0092B-C50C-407E-A947-70E740481C1C}">
                           <a14:useLocalDpi xmlns:a14="http://schemas.microsoft.com/office/drawing/2010/main" val="0"/>
@@ -422,12 +687,12 @@
             <w:pStyle w:val="Overskriftforinnholdsfortegnelse"/>
           </w:pPr>
           <w:r>
-            <w:t>Innholdsf</w:t>
+            <w:t>Innholdsfo</w:t>
           </w:r>
           <w:bookmarkStart w:id="0" w:name="_GoBack"/>
           <w:bookmarkEnd w:id="0"/>
           <w:r>
-            <w:t>ortegnelse</w:t>
+            <w:t>rtegnelse</w:t>
           </w:r>
         </w:p>
         <w:p>
@@ -461,7 +726,7 @@
             </w:rPr>
             <w:fldChar w:fldCharType="separate"/>
           </w:r>
-          <w:hyperlink w:anchor="_Toc450516637" w:history="1">
+          <w:hyperlink w:anchor="_Toc450517359" w:history="1">
             <w:r>
               <w:rPr>
                 <w:rStyle w:val="Hyperkobling"/>
@@ -489,7 +754,7 @@
                 <w:noProof/>
                 <w:webHidden/>
               </w:rPr>
-              <w:instrText xml:space="preserve"> PAGEREF _Toc450516637 \h </w:instrText>
+              <w:instrText xml:space="preserve"> PAGEREF _Toc450517359 \h </w:instrText>
             </w:r>
             <w:r>
               <w:rPr>
@@ -509,7 +774,7 @@
                 <w:noProof/>
                 <w:webHidden/>
               </w:rPr>
-              <w:t>II</w:t>
+              <w:t>3</w:t>
             </w:r>
             <w:r>
               <w:rPr>
@@ -536,7 +801,7 @@
               <w:lang w:eastAsia="nb-NO"/>
             </w:rPr>
           </w:pPr>
-          <w:hyperlink w:anchor="_Toc450516638" w:history="1">
+          <w:hyperlink w:anchor="_Toc450517360" w:history="1">
             <w:r>
               <w:rPr>
                 <w:rStyle w:val="Hyperkobling"/>
@@ -564,7 +829,7 @@
                 <w:noProof/>
                 <w:webHidden/>
               </w:rPr>
-              <w:instrText xml:space="preserve"> PAGEREF _Toc450516638 \h </w:instrText>
+              <w:instrText xml:space="preserve"> PAGEREF _Toc450517360 \h </w:instrText>
             </w:r>
             <w:r>
               <w:rPr>
@@ -584,7 +849,7 @@
                 <w:noProof/>
                 <w:webHidden/>
               </w:rPr>
-              <w:t>II</w:t>
+              <w:t>3</w:t>
             </w:r>
             <w:r>
               <w:rPr>
@@ -611,7 +876,7 @@
               <w:lang w:eastAsia="nb-NO"/>
             </w:rPr>
           </w:pPr>
-          <w:hyperlink w:anchor="_Toc450516639" w:history="1">
+          <w:hyperlink w:anchor="_Toc450517361" w:history="1">
             <w:r>
               <w:rPr>
                 <w:rStyle w:val="Hyperkobling"/>
@@ -639,7 +904,7 @@
                 <w:noProof/>
                 <w:webHidden/>
               </w:rPr>
-              <w:instrText xml:space="preserve"> PAGEREF _Toc450516639 \h </w:instrText>
+              <w:instrText xml:space="preserve"> PAGEREF _Toc450517361 \h </w:instrText>
             </w:r>
             <w:r>
               <w:rPr>
@@ -659,7 +924,7 @@
                 <w:noProof/>
                 <w:webHidden/>
               </w:rPr>
-              <w:t>III</w:t>
+              <w:t>3</w:t>
             </w:r>
             <w:r>
               <w:rPr>
@@ -686,7 +951,7 @@
               <w:lang w:eastAsia="nb-NO"/>
             </w:rPr>
           </w:pPr>
-          <w:hyperlink w:anchor="_Toc450516640" w:history="1">
+          <w:hyperlink w:anchor="_Toc450517362" w:history="1">
             <w:r>
               <w:rPr>
                 <w:rStyle w:val="Hyperkobling"/>
@@ -714,7 +979,7 @@
                 <w:noProof/>
                 <w:webHidden/>
               </w:rPr>
-              <w:instrText xml:space="preserve"> PAGEREF _Toc450516640 \h </w:instrText>
+              <w:instrText xml:space="preserve"> PAGEREF _Toc450517362 \h </w:instrText>
             </w:r>
             <w:r>
               <w:rPr>
@@ -734,7 +999,7 @@
                 <w:noProof/>
                 <w:webHidden/>
               </w:rPr>
-              <w:t>III</w:t>
+              <w:t>3</w:t>
             </w:r>
             <w:r>
               <w:rPr>
@@ -761,7 +1026,7 @@
               <w:lang w:eastAsia="nb-NO"/>
             </w:rPr>
           </w:pPr>
-          <w:hyperlink w:anchor="_Toc450516641" w:history="1">
+          <w:hyperlink w:anchor="_Toc450517363" w:history="1">
             <w:r>
               <w:rPr>
                 <w:rStyle w:val="Hyperkobling"/>
@@ -789,7 +1054,7 @@
                 <w:noProof/>
                 <w:webHidden/>
               </w:rPr>
-              <w:instrText xml:space="preserve"> PAGEREF _Toc450516641 \h </w:instrText>
+              <w:instrText xml:space="preserve"> PAGEREF _Toc450517363 \h </w:instrText>
             </w:r>
             <w:r>
               <w:rPr>
@@ -809,7 +1074,7 @@
                 <w:noProof/>
                 <w:webHidden/>
               </w:rPr>
-              <w:t>III</w:t>
+              <w:t>4</w:t>
             </w:r>
             <w:r>
               <w:rPr>
@@ -836,7 +1101,7 @@
               <w:lang w:eastAsia="nb-NO"/>
             </w:rPr>
           </w:pPr>
-          <w:hyperlink w:anchor="_Toc450516642" w:history="1">
+          <w:hyperlink w:anchor="_Toc450517364" w:history="1">
             <w:r>
               <w:rPr>
                 <w:rStyle w:val="Hyperkobling"/>
@@ -864,7 +1129,7 @@
                 <w:noProof/>
                 <w:webHidden/>
               </w:rPr>
-              <w:instrText xml:space="preserve"> PAGEREF _Toc450516642 \h </w:instrText>
+              <w:instrText xml:space="preserve"> PAGEREF _Toc450517364 \h </w:instrText>
             </w:r>
             <w:r>
               <w:rPr>
@@ -884,7 +1149,7 @@
                 <w:noProof/>
                 <w:webHidden/>
               </w:rPr>
-              <w:t>IV</w:t>
+              <w:t>4</w:t>
             </w:r>
             <w:r>
               <w:rPr>
@@ -911,7 +1176,7 @@
               <w:lang w:eastAsia="nb-NO"/>
             </w:rPr>
           </w:pPr>
-          <w:hyperlink w:anchor="_Toc450516643" w:history="1">
+          <w:hyperlink w:anchor="_Toc450517365" w:history="1">
             <w:r>
               <w:rPr>
                 <w:rStyle w:val="Hyperkobling"/>
@@ -939,7 +1204,7 @@
                 <w:noProof/>
                 <w:webHidden/>
               </w:rPr>
-              <w:instrText xml:space="preserve"> PAGEREF _Toc450516643 \h </w:instrText>
+              <w:instrText xml:space="preserve"> PAGEREF _Toc450517365 \h </w:instrText>
             </w:r>
             <w:r>
               <w:rPr>
@@ -959,7 +1224,7 @@
                 <w:noProof/>
                 <w:webHidden/>
               </w:rPr>
-              <w:t>IV</w:t>
+              <w:t>5</w:t>
             </w:r>
             <w:r>
               <w:rPr>
@@ -986,7 +1251,7 @@
               <w:lang w:eastAsia="nb-NO"/>
             </w:rPr>
           </w:pPr>
-          <w:hyperlink w:anchor="_Toc450516644" w:history="1">
+          <w:hyperlink w:anchor="_Toc450517366" w:history="1">
             <w:r>
               <w:rPr>
                 <w:rStyle w:val="Hyperkobling"/>
@@ -1014,7 +1279,7 @@
                 <w:noProof/>
                 <w:webHidden/>
               </w:rPr>
-              <w:instrText xml:space="preserve"> PAGEREF _Toc450516644 \h </w:instrText>
+              <w:instrText xml:space="preserve"> PAGEREF _Toc450517366 \h </w:instrText>
             </w:r>
             <w:r>
               <w:rPr>
@@ -1034,7 +1299,7 @@
                 <w:noProof/>
                 <w:webHidden/>
               </w:rPr>
-              <w:t>V</w:t>
+              <w:t>5</w:t>
             </w:r>
             <w:r>
               <w:rPr>
@@ -1061,7 +1326,7 @@
               <w:lang w:eastAsia="nb-NO"/>
             </w:rPr>
           </w:pPr>
-          <w:hyperlink w:anchor="_Toc450516645" w:history="1">
+          <w:hyperlink w:anchor="_Toc450517367" w:history="1">
             <w:r>
               <w:rPr>
                 <w:rStyle w:val="Hyperkobling"/>
@@ -1089,7 +1354,7 @@
                 <w:noProof/>
                 <w:webHidden/>
               </w:rPr>
-              <w:instrText xml:space="preserve"> PAGEREF _Toc450516645 \h </w:instrText>
+              <w:instrText xml:space="preserve"> PAGEREF _Toc450517367 \h </w:instrText>
             </w:r>
             <w:r>
               <w:rPr>
@@ -1109,7 +1374,7 @@
                 <w:noProof/>
                 <w:webHidden/>
               </w:rPr>
-              <w:t>V</w:t>
+              <w:t>5</w:t>
             </w:r>
             <w:r>
               <w:rPr>
@@ -1177,23 +1442,6 @@
           <w:szCs w:val="40"/>
         </w:rPr>
       </w:pPr>
-      <w:bookmarkStart w:id="1" w:name="_Toc450516637"/>
-      <w:r>
-        <w:rPr>
-          <w:rFonts w:ascii="Impact" w:hAnsi="Impact"/>
-          <w:b/>
-          <w:color w:val="000000" w:themeColor="text1"/>
-          <w:sz w:val="40"/>
-          <w:szCs w:val="40"/>
-        </w:rPr>
-        <w:t>Innledning</w:t>
-      </w:r>
-      <w:bookmarkEnd w:id="1"/>
-    </w:p>
-    <w:p>
-      <w:r>
-        <w:t>Innledningen introduserer rapporten, kan trekke noen historiske linjer, og si noe om bakgrunnen for det som er gjort. Her fortelles ellers litt om hvordan arbeidet er utført, hvilke begrensninger eller avgrensninger som ligger til grunn, problemstillingen tydeliggjøres og man kan si noe om hvordan resten av oppgaven er disponert</w:t>
-      </w:r>
     </w:p>
     <w:p>
       <w:pPr>
@@ -1207,8 +1455,11 @@
           <w:szCs w:val="40"/>
         </w:rPr>
       </w:pPr>
-      <w:bookmarkStart w:id="2" w:name="_Toc450516638"/>
-      <w:r>
+    </w:p>
+    <w:p>
+      <w:pPr>
+        <w:pStyle w:val="Overskrift1"/>
+        <w:ind w:firstLine="708"/>
         <w:rPr>
           <w:rFonts w:ascii="Impact" w:hAnsi="Impact"/>
           <w:b/>
@@ -1216,9 +1467,12 @@
           <w:sz w:val="40"/>
           <w:szCs w:val="40"/>
         </w:rPr>
-        <w:t>Bakgrunn</w:t>
-      </w:r>
-      <w:r>
+      </w:pPr>
+    </w:p>
+    <w:p>
+      <w:pPr>
+        <w:pStyle w:val="Overskrift1"/>
+        <w:ind w:firstLine="708"/>
         <w:rPr>
           <w:rFonts w:ascii="Impact" w:hAnsi="Impact"/>
           <w:b/>
@@ -1226,52 +1480,14 @@
           <w:sz w:val="40"/>
           <w:szCs w:val="40"/>
         </w:rPr>
-        <w:t xml:space="preserve"> og </w:t>
-      </w:r>
-      <w:r>
-        <w:rPr>
-          <w:rFonts w:ascii="Impact" w:hAnsi="Impact"/>
-          <w:b/>
-          <w:color w:val="000000" w:themeColor="text1"/>
-          <w:sz w:val="40"/>
-          <w:szCs w:val="40"/>
-        </w:rPr>
-        <w:t>Teori</w:t>
-      </w:r>
-      <w:bookmarkEnd w:id="2"/>
-    </w:p>
-    <w:p/>
-    <w:p>
-      <w:r>
-        <w:t xml:space="preserve">Teori og bakgrunnsstoff som er nødvendig for å </w:t>
-      </w:r>
-      <w:proofErr w:type="spellStart"/>
-      <w:r>
-        <w:t>forsta</w:t>
-      </w:r>
-      <w:proofErr w:type="spellEnd"/>
-      <w:r>
-        <w:t>̊ resten av rapporten følger etter innledningen. Ta med det som trengs for oppgaven, men ikke teori du ikke har bruk for.</w:t>
-      </w:r>
-    </w:p>
-    <w:p>
-      <w:r>
-        <w:t xml:space="preserve">• Figurer er bra! Utdyper teksten og kan klargjøre ting, men er </w:t>
-      </w:r>
-      <w:proofErr w:type="spellStart"/>
-      <w:r>
-        <w:t>noksa</w:t>
-      </w:r>
-      <w:proofErr w:type="spellEnd"/>
-      <w:r>
-        <w:t>̊ verdiløse hvis de ikke kommenteres...</w:t>
-      </w:r>
+      </w:pPr>
     </w:p>
     <w:p/>
     <w:p/>
     <w:p>
       <w:pPr>
         <w:pStyle w:val="Overskrift1"/>
+        <w:ind w:firstLine="708"/>
         <w:rPr>
           <w:rFonts w:ascii="Impact" w:hAnsi="Impact"/>
           <w:b/>
@@ -1279,79 +1495,23 @@
           <w:sz w:val="40"/>
           <w:szCs w:val="40"/>
         </w:rPr>
-      </w:pPr>
-      <w:r>
-        <w:tab/>
-      </w:r>
-      <w:bookmarkStart w:id="3" w:name="_Toc450516639"/>
-      <w:r>
-        <w:rPr>
-          <w:rFonts w:ascii="Impact" w:hAnsi="Impact"/>
-          <w:b/>
-          <w:color w:val="000000" w:themeColor="text1"/>
-          <w:sz w:val="40"/>
-          <w:szCs w:val="40"/>
-        </w:rPr>
-        <w:t>Prosess</w:t>
-      </w:r>
-      <w:bookmarkEnd w:id="3"/>
-    </w:p>
-    <w:p>
-      <w:r>
-        <w:t xml:space="preserve">Ofte også kalt metode delen. </w:t>
-      </w:r>
-      <w:r>
-        <w:t xml:space="preserve">Metode-delen beskriver av hva som er gjort. Dette vil variere mellom ulike typer oppgaver, det kan være eksperimenter, intervjuer osv. Forklar hvordan du har undersøkt noe, og hvorfor du gjorde det </w:t>
-      </w:r>
-      <w:proofErr w:type="spellStart"/>
-      <w:r>
-        <w:t>pa</w:t>
-      </w:r>
-      <w:proofErr w:type="spellEnd"/>
-      <w:r>
-        <w:t xml:space="preserve">̊ denne </w:t>
-      </w:r>
-      <w:proofErr w:type="spellStart"/>
-      <w:r>
-        <w:t>måten</w:t>
-      </w:r>
-      <w:proofErr w:type="spellEnd"/>
-      <w:r>
-        <w:t xml:space="preserve">. Hvorfor er din metode egnet til denne typen oppgaver, har du vurdert gyldighet og </w:t>
-      </w:r>
-      <w:proofErr w:type="spellStart"/>
-      <w:r>
-        <w:t>pålitelighet</w:t>
-      </w:r>
-      <w:proofErr w:type="spellEnd"/>
-      <w:r>
-        <w:t xml:space="preserve"> i det du har gjort, styrker og svakheter rundt arbeidet, har du kommet frem til noe som kan generaliseres og videreføres av andre osv.</w:t>
-      </w:r>
-    </w:p>
-    <w:p/>
-    <w:p>
-      <w:pPr>
-        <w:rPr>
-          <w:rFonts w:ascii="Impact" w:hAnsi="Impact"/>
-          <w:b/>
-          <w:sz w:val="40"/>
-          <w:szCs w:val="40"/>
-        </w:rPr>
-      </w:pPr>
-    </w:p>
-    <w:p>
-      <w:pPr>
-        <w:rPr>
-          <w:rFonts w:ascii="Impact" w:hAnsi="Impact"/>
-          <w:b/>
-          <w:sz w:val="40"/>
-          <w:szCs w:val="40"/>
-        </w:rPr>
+        <w:sectPr>
+          <w:headerReference w:type="even" r:id="rId10"/>
+          <w:headerReference w:type="default" r:id="rId11"/>
+          <w:headerReference w:type="first" r:id="rId12"/>
+          <w:pgSz w:w="11900" w:h="16840"/>
+          <w:pgMar w:top="1417" w:right="1417" w:bottom="1417" w:left="1417" w:header="708" w:footer="708" w:gutter="0"/>
+          <w:pgNumType w:fmt="upperRoman" w:start="1"/>
+          <w:cols w:space="708"/>
+          <w:titlePg/>
+          <w:docGrid w:linePitch="360"/>
+        </w:sectPr>
       </w:pPr>
     </w:p>
     <w:p>
       <w:pPr>
         <w:pStyle w:val="Overskrift1"/>
+        <w:ind w:firstLine="708"/>
         <w:rPr>
           <w:rFonts w:ascii="Impact" w:hAnsi="Impact"/>
           <w:b/>
@@ -1360,10 +1520,7 @@
           <w:szCs w:val="40"/>
         </w:rPr>
       </w:pPr>
-      <w:r>
-        <w:tab/>
-      </w:r>
-      <w:bookmarkStart w:id="4" w:name="_Toc450516640"/>
+      <w:bookmarkStart w:id="1" w:name="_Toc450517359"/>
       <w:r>
         <w:rPr>
           <w:rFonts w:ascii="Impact" w:hAnsi="Impact"/>
@@ -1372,99 +1529,19 @@
           <w:sz w:val="40"/>
           <w:szCs w:val="40"/>
         </w:rPr>
-        <w:t>Testing</w:t>
-      </w:r>
-      <w:bookmarkEnd w:id="4"/>
-    </w:p>
-    <w:p>
-      <w:pPr>
-        <w:rPr>
-          <w:rFonts w:ascii="Impact" w:hAnsi="Impact"/>
-          <w:b/>
-          <w:sz w:val="40"/>
-          <w:szCs w:val="40"/>
-        </w:rPr>
-      </w:pPr>
-    </w:p>
-    <w:p>
-      <w:r>
-        <w:t>En god stil må først og fremst være klar. Den må være passende. Aristoteles.  En god stil må først og fremst være klar. Den må være passende. Aristoteles.  En god stil må først og fremst være klar. Den må være passende. Aristoteles.  En god stil må først og fremst være klar. Den må være passende. Aristoteles.  En god stil må først og fremst være klar. Den må være passende. Aristoteles.</w:t>
-      </w:r>
-    </w:p>
-    <w:p>
-      <w:r>
-        <w:t>En god stil må først og fremst være klar. Den må være passende. Aristoteles.  En god stil må først og fremst være klar. Den må være passende. Aristoteles.  En god stil må først og fremst være klar. Den må være passende. Aristoteles.  En god stil må først og fremst være klar. Den må være passende. Aristoteles.  En god stil må først og fremst være klar. Den må være passende. Aristoteles.</w:t>
-      </w:r>
-    </w:p>
-    <w:p>
-      <w:r>
-        <w:t>En god stil må først og fremst være klar. Den må være passende. Aristoteles.  En god stil må først og fremst være klar. Den må være passende. Aristoteles.  En god stil må først og fremst være klar. Den må være passende. Aristoteles.  En god stil må først og fremst være klar. Den må være passende. Aristoteles.  En god stil må først og fremst være klar. Den må være passende. Aristoteles.</w:t>
-      </w:r>
-    </w:p>
-    <w:p/>
-    <w:p>
-      <w:pPr>
-        <w:rPr>
-          <w:rFonts w:ascii="Impact" w:hAnsi="Impact"/>
-          <w:b/>
-          <w:sz w:val="40"/>
-          <w:szCs w:val="40"/>
-        </w:rPr>
-      </w:pPr>
-    </w:p>
-    <w:p>
-      <w:pPr>
-        <w:rPr>
-          <w:rFonts w:ascii="Impact" w:hAnsi="Impact"/>
-          <w:b/>
-          <w:sz w:val="40"/>
-          <w:szCs w:val="40"/>
-        </w:rPr>
-      </w:pPr>
-    </w:p>
-    <w:p>
-      <w:pPr>
-        <w:rPr>
-          <w:rFonts w:ascii="Impact" w:hAnsi="Impact"/>
-          <w:b/>
-          <w:sz w:val="40"/>
-          <w:szCs w:val="40"/>
-        </w:rPr>
-      </w:pPr>
-    </w:p>
-    <w:p>
-      <w:pPr>
-        <w:rPr>
-          <w:rFonts w:ascii="Impact" w:hAnsi="Impact"/>
-          <w:b/>
-          <w:sz w:val="40"/>
-          <w:szCs w:val="40"/>
-        </w:rPr>
-      </w:pPr>
-    </w:p>
-    <w:p>
-      <w:pPr>
-        <w:rPr>
-          <w:rFonts w:ascii="Impact" w:hAnsi="Impact"/>
-          <w:b/>
-          <w:sz w:val="40"/>
-          <w:szCs w:val="40"/>
-        </w:rPr>
-      </w:pPr>
-    </w:p>
-    <w:p>
-      <w:pPr>
-        <w:rPr>
-          <w:rFonts w:ascii="Impact" w:hAnsi="Impact"/>
-          <w:b/>
-          <w:sz w:val="40"/>
-          <w:szCs w:val="40"/>
-        </w:rPr>
-      </w:pPr>
+        <w:t>Innledning</w:t>
+      </w:r>
+      <w:bookmarkEnd w:id="1"/>
+    </w:p>
+    <w:p>
+      <w:r>
+        <w:t>Innledningen introduserer rapporten, kan trekke noen historiske linjer, og si noe om bakgrunnen for det som er gjort. Her fortelles ellers litt om hvordan arbeidet er utført, hvilke begrensninger eller avgrensninger som ligger til grunn, problemstillingen tydeliggjøres og man kan si noe om hvordan resten av oppgaven er disponert</w:t>
+      </w:r>
     </w:p>
     <w:p>
       <w:pPr>
         <w:pStyle w:val="Overskrift1"/>
+        <w:ind w:firstLine="708"/>
         <w:rPr>
           <w:rFonts w:ascii="Impact" w:hAnsi="Impact"/>
           <w:b/>
@@ -1473,10 +1550,236 @@
           <w:szCs w:val="40"/>
         </w:rPr>
       </w:pPr>
+      <w:bookmarkStart w:id="2" w:name="_Toc450517360"/>
+      <w:r>
+        <w:rPr>
+          <w:rFonts w:ascii="Impact" w:hAnsi="Impact"/>
+          <w:b/>
+          <w:color w:val="000000" w:themeColor="text1"/>
+          <w:sz w:val="40"/>
+          <w:szCs w:val="40"/>
+        </w:rPr>
+        <w:t>Bakgrunn</w:t>
+      </w:r>
+      <w:r>
+        <w:rPr>
+          <w:rFonts w:ascii="Impact" w:hAnsi="Impact"/>
+          <w:b/>
+          <w:color w:val="000000" w:themeColor="text1"/>
+          <w:sz w:val="40"/>
+          <w:szCs w:val="40"/>
+        </w:rPr>
+        <w:t xml:space="preserve"> og </w:t>
+      </w:r>
+      <w:r>
+        <w:rPr>
+          <w:rFonts w:ascii="Impact" w:hAnsi="Impact"/>
+          <w:b/>
+          <w:color w:val="000000" w:themeColor="text1"/>
+          <w:sz w:val="40"/>
+          <w:szCs w:val="40"/>
+        </w:rPr>
+        <w:t>Teori</w:t>
+      </w:r>
+      <w:bookmarkEnd w:id="2"/>
+    </w:p>
+    <w:p/>
+    <w:p>
+      <w:r>
+        <w:t>Teori og bakgrunnsstoff som er nødvendig for å forstå resten av rapporten følger etter innledningen. Ta med det som trengs for oppgaven, men ikke teori du ikke har bruk for.</w:t>
+      </w:r>
+    </w:p>
+    <w:p>
+      <w:r>
+        <w:t>• Figurer er bra! Utdyper teksten og kan klargjøre ting, men er nokså verdiløse hvis de ikke kommenteres...</w:t>
+      </w:r>
+    </w:p>
+    <w:p/>
+    <w:p/>
+    <w:p>
+      <w:pPr>
+        <w:pStyle w:val="Overskrift1"/>
+        <w:rPr>
+          <w:rFonts w:ascii="Impact" w:hAnsi="Impact"/>
+          <w:b/>
+          <w:color w:val="000000" w:themeColor="text1"/>
+          <w:sz w:val="40"/>
+          <w:szCs w:val="40"/>
+        </w:rPr>
+      </w:pPr>
       <w:r>
         <w:tab/>
       </w:r>
-      <w:bookmarkStart w:id="5" w:name="_Toc450516641"/>
+      <w:bookmarkStart w:id="3" w:name="_Toc450517361"/>
+      <w:r>
+        <w:rPr>
+          <w:rFonts w:ascii="Impact" w:hAnsi="Impact"/>
+          <w:b/>
+          <w:color w:val="000000" w:themeColor="text1"/>
+          <w:sz w:val="40"/>
+          <w:szCs w:val="40"/>
+        </w:rPr>
+        <w:t>Prosess</w:t>
+      </w:r>
+      <w:bookmarkEnd w:id="3"/>
+    </w:p>
+    <w:p>
+      <w:r>
+        <w:t xml:space="preserve">Ofte også kalt metode delen. </w:t>
+      </w:r>
+      <w:r>
+        <w:t>Metode-delen beskriver av hva som er gjort. Dette vil variere mellom ulike typer oppgaver, det kan være eksperimenter, intervjuer osv. Forklar hvordan du har undersøkt noe, og hvorfor du gjorde det på denne måten. Hvorfor er din metode egnet til denne typen oppgaver, har du vurdert gyldighet og pålitelighet i det du har gjort, styrker og svakheter rundt arbeidet, har du kommet frem til noe som kan generaliseres og videreføres av andre osv.</w:t>
+      </w:r>
+    </w:p>
+    <w:p/>
+    <w:p>
+      <w:pPr>
+        <w:rPr>
+          <w:rFonts w:ascii="Impact" w:hAnsi="Impact"/>
+          <w:b/>
+          <w:sz w:val="40"/>
+          <w:szCs w:val="40"/>
+        </w:rPr>
+      </w:pPr>
+    </w:p>
+    <w:p>
+      <w:pPr>
+        <w:rPr>
+          <w:rFonts w:ascii="Impact" w:hAnsi="Impact"/>
+          <w:b/>
+          <w:sz w:val="40"/>
+          <w:szCs w:val="40"/>
+        </w:rPr>
+      </w:pPr>
+    </w:p>
+    <w:p>
+      <w:pPr>
+        <w:pStyle w:val="Overskrift1"/>
+        <w:rPr>
+          <w:rFonts w:ascii="Impact" w:hAnsi="Impact"/>
+          <w:b/>
+          <w:color w:val="000000" w:themeColor="text1"/>
+          <w:sz w:val="40"/>
+          <w:szCs w:val="40"/>
+        </w:rPr>
+      </w:pPr>
+      <w:r>
+        <w:tab/>
+      </w:r>
+      <w:bookmarkStart w:id="4" w:name="_Toc450517362"/>
+      <w:r>
+        <w:rPr>
+          <w:rFonts w:ascii="Impact" w:hAnsi="Impact"/>
+          <w:b/>
+          <w:color w:val="000000" w:themeColor="text1"/>
+          <w:sz w:val="40"/>
+          <w:szCs w:val="40"/>
+        </w:rPr>
+        <w:t>Testing</w:t>
+      </w:r>
+      <w:bookmarkEnd w:id="4"/>
+    </w:p>
+    <w:p>
+      <w:pPr>
+        <w:rPr>
+          <w:rFonts w:ascii="Impact" w:hAnsi="Impact"/>
+          <w:b/>
+          <w:sz w:val="40"/>
+          <w:szCs w:val="40"/>
+        </w:rPr>
+      </w:pPr>
+    </w:p>
+    <w:p>
+      <w:r>
+        <w:t>En god stil må først og fremst være klar. Den må være passende. Aristoteles.  En god stil må først og fremst være klar. Den må være passende. Aristoteles.  En god stil må først og fremst være klar. Den må være passende. Aristoteles.  En god stil må først og fremst være klar. Den må være passende. Aristoteles.  En god stil må først og fremst være klar. Den må være passende. Aristoteles.</w:t>
+      </w:r>
+    </w:p>
+    <w:p>
+      <w:r>
+        <w:t>En god stil må først og fremst være klar. Den må være passende. Aristoteles.  En god stil må først og fremst være klar. Den må være passende. Aristoteles.  En god stil må først og fremst være klar. Den må være passende. Aristoteles.  En god stil må først og fremst være klar. Den må være passende. Aristoteles.  En god stil må først og fremst være klar. Den må være passende. Aristoteles.</w:t>
+      </w:r>
+    </w:p>
+    <w:p>
+      <w:r>
+        <w:t>En god stil må først og fremst være klar. Den må være passende. Aristoteles.  En god stil må først og fremst være klar. Den må være passende. Aristoteles.  En god stil må først og fremst være klar. Den må være passende. Aristoteles.  En god stil må først og fremst være klar. Den må være passende. Aristoteles.  En god stil må først og fremst være klar. Den må være passende. Aristoteles.</w:t>
+      </w:r>
+    </w:p>
+    <w:p/>
+    <w:p>
+      <w:pPr>
+        <w:rPr>
+          <w:rFonts w:ascii="Impact" w:hAnsi="Impact"/>
+          <w:b/>
+          <w:sz w:val="40"/>
+          <w:szCs w:val="40"/>
+        </w:rPr>
+      </w:pPr>
+    </w:p>
+    <w:p>
+      <w:pPr>
+        <w:rPr>
+          <w:rFonts w:ascii="Impact" w:hAnsi="Impact"/>
+          <w:b/>
+          <w:sz w:val="40"/>
+          <w:szCs w:val="40"/>
+        </w:rPr>
+      </w:pPr>
+    </w:p>
+    <w:p>
+      <w:pPr>
+        <w:rPr>
+          <w:rFonts w:ascii="Impact" w:hAnsi="Impact"/>
+          <w:b/>
+          <w:sz w:val="40"/>
+          <w:szCs w:val="40"/>
+        </w:rPr>
+      </w:pPr>
+    </w:p>
+    <w:p>
+      <w:pPr>
+        <w:rPr>
+          <w:rFonts w:ascii="Impact" w:hAnsi="Impact"/>
+          <w:b/>
+          <w:sz w:val="40"/>
+          <w:szCs w:val="40"/>
+        </w:rPr>
+      </w:pPr>
+    </w:p>
+    <w:p>
+      <w:pPr>
+        <w:rPr>
+          <w:rFonts w:ascii="Impact" w:hAnsi="Impact"/>
+          <w:b/>
+          <w:sz w:val="40"/>
+          <w:szCs w:val="40"/>
+        </w:rPr>
+      </w:pPr>
+    </w:p>
+    <w:p>
+      <w:pPr>
+        <w:rPr>
+          <w:rFonts w:ascii="Impact" w:hAnsi="Impact"/>
+          <w:b/>
+          <w:sz w:val="40"/>
+          <w:szCs w:val="40"/>
+        </w:rPr>
+      </w:pPr>
+    </w:p>
+    <w:p>
+      <w:pPr>
+        <w:pStyle w:val="Overskrift1"/>
+        <w:rPr>
+          <w:rFonts w:ascii="Impact" w:hAnsi="Impact"/>
+          <w:b/>
+          <w:color w:val="000000" w:themeColor="text1"/>
+          <w:sz w:val="40"/>
+          <w:szCs w:val="40"/>
+        </w:rPr>
+      </w:pPr>
+      <w:r>
+        <w:tab/>
+      </w:r>
+      <w:bookmarkStart w:id="5" w:name="_Toc450517363"/>
       <w:r>
         <w:rPr>
           <w:rFonts w:ascii="Impact" w:hAnsi="Impact"/>
@@ -1534,7 +1837,7 @@
         </w:rPr>
         <w:tab/>
       </w:r>
-      <w:bookmarkStart w:id="6" w:name="_Toc450516642"/>
+      <w:bookmarkStart w:id="6" w:name="_Toc450517364"/>
       <w:r>
         <w:rPr>
           <w:rFonts w:ascii="Impact" w:hAnsi="Impact"/>
@@ -1549,21 +1852,8 @@
     </w:p>
     <w:p/>
     <w:p>
-      <w:proofErr w:type="spellStart"/>
-      <w:r>
-        <w:t>Jira</w:t>
-      </w:r>
-      <w:proofErr w:type="spellEnd"/>
-      <w:r>
-        <w:t xml:space="preserve"> i </w:t>
-      </w:r>
-      <w:proofErr w:type="spellStart"/>
-      <w:r>
-        <w:t>guess</w:t>
-      </w:r>
-      <w:proofErr w:type="spellEnd"/>
-      <w:r>
-        <w:t>?</w:t>
+      <w:r>
+        <w:t>Jira i guess?</w:t>
       </w:r>
     </w:p>
     <w:p/>
@@ -1585,7 +1875,7 @@
       <w:r>
         <w:tab/>
       </w:r>
-      <w:bookmarkStart w:id="7" w:name="_Toc450516643"/>
+      <w:bookmarkStart w:id="7" w:name="_Toc450517365"/>
       <w:r>
         <w:rPr>
           <w:rFonts w:ascii="Impact" w:hAnsi="Impact"/>
@@ -1631,7 +1921,7 @@
           <w:szCs w:val="40"/>
         </w:rPr>
       </w:pPr>
-      <w:bookmarkStart w:id="8" w:name="_Toc450516644"/>
+      <w:bookmarkStart w:id="8" w:name="_Toc450517366"/>
       <w:r>
         <w:rPr>
           <w:rFonts w:ascii="Impact" w:hAnsi="Impact"/>
@@ -1682,7 +1972,7 @@
         </w:rPr>
         <w:tab/>
       </w:r>
-      <w:bookmarkStart w:id="9" w:name="_Toc450516645"/>
+      <w:bookmarkStart w:id="9" w:name="_Toc450517367"/>
       <w:r>
         <w:rPr>
           <w:rFonts w:ascii="Impact" w:hAnsi="Impact"/>
@@ -1699,11 +1989,9 @@
     <w:p/>
     <w:p/>
     <w:sectPr>
-      <w:headerReference w:type="even" r:id="rId8"/>
-      <w:headerReference w:type="default" r:id="rId9"/>
       <w:pgSz w:w="11900" w:h="16840"/>
       <w:pgMar w:top="1417" w:right="1417" w:bottom="1417" w:left="1417" w:header="708" w:footer="708" w:gutter="0"/>
-      <w:pgNumType w:fmt="upperRoman" w:start="1"/>
+      <w:pgNumType w:start="3"/>
       <w:cols w:space="708"/>
       <w:titlePg/>
       <w:docGrid w:linePitch="360"/>
@@ -2190,6 +2478,427 @@
                           <w:color w:val="FFFFFF" w:themeColor="background1"/>
                         </w:rPr>
                         <w:t>II</w:t>
+                      </w:r>
+                      <w:r>
+                        <w:rPr>
+                          <w:color w:val="FFFFFF" w:themeColor="background1"/>
+                        </w:rPr>
+                        <w:fldChar w:fldCharType="end"/>
+                      </w:r>
+                    </w:p>
+                  </w:txbxContent>
+                </v:textbox>
+              </v:shape>
+              <w10:wrap anchorx="page" anchory="page"/>
+            </v:group>
+          </w:pict>
+        </mc:Fallback>
+      </mc:AlternateContent>
+    </w:r>
+  </w:p>
+</w:hdr>
+</file>
+
+<file path=word/header3.xml><?xml version="1.0" encoding="utf-8"?>
+<w:hdr xmlns:wpc="http://schemas.microsoft.com/office/word/2010/wordprocessingCanvas" xmlns:mo="http://schemas.microsoft.com/office/mac/office/2008/main" xmlns:mc="http://schemas.openxmlformats.org/markup-compatibility/2006" xmlns:mv="urn:schemas-microsoft-com:mac:vml" xmlns:o="urn:schemas-microsoft-com:office:office" xmlns:r="http://schemas.openxmlformats.org/officeDocument/2006/relationships" xmlns:m="http://schemas.openxmlformats.org/officeDocument/2006/math" xmlns:v="urn:schemas-microsoft-com:vml" xmlns:wp14="http://schemas.microsoft.com/office/word/2010/wordprocessingDrawing" xmlns:wp="http://schemas.openxmlformats.org/drawingml/2006/wordprocessingDrawing" xmlns:w10="urn:schemas-microsoft-com:office:word" xmlns:w="http://schemas.openxmlformats.org/wordprocessingml/2006/main" xmlns:w14="http://schemas.microsoft.com/office/word/2010/wordml" xmlns:w15="http://schemas.microsoft.com/office/word/2012/wordml" xmlns:wpg="http://schemas.microsoft.com/office/word/2010/wordprocessingGroup" xmlns:wpi="http://schemas.microsoft.com/office/word/2010/wordprocessingInk" xmlns:wne="http://schemas.microsoft.com/office/word/2006/wordml" xmlns:wps="http://schemas.microsoft.com/office/word/2010/wordprocessingShape" mc:Ignorable="w14 w15 wp14">
+  <w:p>
+    <w:pPr>
+      <w:pStyle w:val="Topptekst"/>
+    </w:pPr>
+    <w:r>
+      <w:rPr>
+        <w:caps/>
+        <w:noProof/>
+        <w:color w:val="808080" w:themeColor="background1" w:themeShade="80"/>
+        <w:sz w:val="20"/>
+        <w:szCs w:val="20"/>
+      </w:rPr>
+      <mc:AlternateContent>
+        <mc:Choice Requires="wpg">
+          <w:drawing>
+            <wp:anchor distT="0" distB="0" distL="114300" distR="114300" simplePos="0" relativeHeight="251661312" behindDoc="0" locked="0" layoutInCell="1" allowOverlap="1" wp14:anchorId="5CF4536B" wp14:editId="24311554">
+              <wp:simplePos x="0" y="0"/>
+              <wp:positionH relativeFrom="page">
+                <wp:align>right</wp:align>
+              </wp:positionH>
+              <mc:AlternateContent>
+                <mc:Choice Requires="wp14">
+                  <wp:positionV relativeFrom="page">
+                    <wp14:pctPosVOffset>2300</wp14:pctPosVOffset>
+                  </wp:positionV>
+                </mc:Choice>
+                <mc:Fallback>
+                  <wp:positionV relativeFrom="page">
+                    <wp:posOffset>245745</wp:posOffset>
+                  </wp:positionV>
+                </mc:Fallback>
+              </mc:AlternateContent>
+              <wp:extent cx="1700784" cy="1024128"/>
+              <wp:effectExtent l="0" t="0" r="0" b="24130"/>
+              <wp:wrapNone/>
+              <wp:docPr id="9" name="Gruppe 9"/>
+              <wp:cNvGraphicFramePr/>
+              <a:graphic xmlns:a="http://schemas.openxmlformats.org/drawingml/2006/main">
+                <a:graphicData uri="http://schemas.microsoft.com/office/word/2010/wordprocessingGroup">
+                  <wpg:wgp>
+                    <wpg:cNvGrpSpPr/>
+                    <wpg:grpSpPr>
+                      <a:xfrm>
+                        <a:off x="0" y="0"/>
+                        <a:ext cx="1700784" cy="1024128"/>
+                        <a:chOff x="0" y="0"/>
+                        <a:chExt cx="1700784" cy="1024128"/>
+                      </a:xfrm>
+                    </wpg:grpSpPr>
+                    <wpg:grpSp>
+                      <wpg:cNvPr id="10" name="Gruppe 10"/>
+                      <wpg:cNvGrpSpPr/>
+                      <wpg:grpSpPr>
+                        <a:xfrm>
+                          <a:off x="0" y="0"/>
+                          <a:ext cx="1700784" cy="1024128"/>
+                          <a:chOff x="0" y="0"/>
+                          <a:chExt cx="1700784" cy="1024128"/>
+                        </a:xfrm>
+                      </wpg:grpSpPr>
+                      <wps:wsp>
+                        <wps:cNvPr id="11" name="Rektangel 11"/>
+                        <wps:cNvSpPr/>
+                        <wps:spPr>
+                          <a:xfrm>
+                            <a:off x="0" y="0"/>
+                            <a:ext cx="1700784" cy="1024128"/>
+                          </a:xfrm>
+                          <a:prstGeom prst="rect">
+                            <a:avLst/>
+                          </a:prstGeom>
+                          <a:solidFill>
+                            <a:schemeClr val="bg1">
+                              <a:alpha val="0"/>
+                            </a:schemeClr>
+                          </a:solidFill>
+                          <a:ln>
+                            <a:noFill/>
+                          </a:ln>
+                        </wps:spPr>
+                        <wps:style>
+                          <a:lnRef idx="2">
+                            <a:schemeClr val="accent1">
+                              <a:shade val="50000"/>
+                            </a:schemeClr>
+                          </a:lnRef>
+                          <a:fillRef idx="1">
+                            <a:schemeClr val="accent1"/>
+                          </a:fillRef>
+                          <a:effectRef idx="0">
+                            <a:schemeClr val="accent1"/>
+                          </a:effectRef>
+                          <a:fontRef idx="minor">
+                            <a:schemeClr val="lt1"/>
+                          </a:fontRef>
+                        </wps:style>
+                        <wps:bodyPr rot="0" spcFirstLastPara="0" vertOverflow="overflow" horzOverflow="overflow" vert="horz" wrap="square" lIns="91440" tIns="45720" rIns="91440" bIns="45720" numCol="1" spcCol="0" rtlCol="0" fromWordArt="0" anchor="ctr" anchorCtr="0" forceAA="0" compatLnSpc="1">
+                          <a:prstTxWarp prst="textNoShape">
+                            <a:avLst/>
+                          </a:prstTxWarp>
+                          <a:noAutofit/>
+                        </wps:bodyPr>
+                      </wps:wsp>
+                      <wps:wsp>
+                        <wps:cNvPr id="12" name="Rektangel 12"/>
+                        <wps:cNvSpPr/>
+                        <wps:spPr>
+                          <a:xfrm>
+                            <a:off x="0" y="0"/>
+                            <a:ext cx="1463040" cy="1014984"/>
+                          </a:xfrm>
+                          <a:custGeom>
+                            <a:avLst/>
+                            <a:gdLst>
+                              <a:gd name="connsiteX0" fmla="*/ 0 w 1462822"/>
+                              <a:gd name="connsiteY0" fmla="*/ 0 h 1014481"/>
+                              <a:gd name="connsiteX1" fmla="*/ 1462822 w 1462822"/>
+                              <a:gd name="connsiteY1" fmla="*/ 0 h 1014481"/>
+                              <a:gd name="connsiteX2" fmla="*/ 1462822 w 1462822"/>
+                              <a:gd name="connsiteY2" fmla="*/ 1014481 h 1014481"/>
+                              <a:gd name="connsiteX3" fmla="*/ 0 w 1462822"/>
+                              <a:gd name="connsiteY3" fmla="*/ 1014481 h 1014481"/>
+                              <a:gd name="connsiteX4" fmla="*/ 0 w 1462822"/>
+                              <a:gd name="connsiteY4" fmla="*/ 0 h 1014481"/>
+                              <a:gd name="connsiteX0" fmla="*/ 0 w 1462822"/>
+                              <a:gd name="connsiteY0" fmla="*/ 0 h 1014481"/>
+                              <a:gd name="connsiteX1" fmla="*/ 1462822 w 1462822"/>
+                              <a:gd name="connsiteY1" fmla="*/ 0 h 1014481"/>
+                              <a:gd name="connsiteX2" fmla="*/ 1462822 w 1462822"/>
+                              <a:gd name="connsiteY2" fmla="*/ 1014481 h 1014481"/>
+                              <a:gd name="connsiteX3" fmla="*/ 638269 w 1462822"/>
+                              <a:gd name="connsiteY3" fmla="*/ 407899 h 1014481"/>
+                              <a:gd name="connsiteX4" fmla="*/ 0 w 1462822"/>
+                              <a:gd name="connsiteY4" fmla="*/ 0 h 1014481"/>
+                            </a:gdLst>
+                            <a:ahLst/>
+                            <a:cxnLst>
+                              <a:cxn ang="0">
+                                <a:pos x="connsiteX0" y="connsiteY0"/>
+                              </a:cxn>
+                              <a:cxn ang="0">
+                                <a:pos x="connsiteX1" y="connsiteY1"/>
+                              </a:cxn>
+                              <a:cxn ang="0">
+                                <a:pos x="connsiteX2" y="connsiteY2"/>
+                              </a:cxn>
+                              <a:cxn ang="0">
+                                <a:pos x="connsiteX3" y="connsiteY3"/>
+                              </a:cxn>
+                              <a:cxn ang="0">
+                                <a:pos x="connsiteX4" y="connsiteY4"/>
+                              </a:cxn>
+                            </a:cxnLst>
+                            <a:rect l="l" t="t" r="r" b="b"/>
+                            <a:pathLst>
+                              <a:path w="1462822" h="1014481">
+                                <a:moveTo>
+                                  <a:pt x="0" y="0"/>
+                                </a:moveTo>
+                                <a:lnTo>
+                                  <a:pt x="1462822" y="0"/>
+                                </a:lnTo>
+                                <a:lnTo>
+                                  <a:pt x="1462822" y="1014481"/>
+                                </a:lnTo>
+                                <a:lnTo>
+                                  <a:pt x="638269" y="407899"/>
+                                </a:lnTo>
+                                <a:lnTo>
+                                  <a:pt x="0" y="0"/>
+                                </a:lnTo>
+                                <a:close/>
+                              </a:path>
+                            </a:pathLst>
+                          </a:custGeom>
+                          <a:solidFill>
+                            <a:schemeClr val="accent1"/>
+                          </a:solidFill>
+                          <a:ln>
+                            <a:noFill/>
+                          </a:ln>
+                        </wps:spPr>
+                        <wps:style>
+                          <a:lnRef idx="2">
+                            <a:schemeClr val="accent1">
+                              <a:shade val="50000"/>
+                            </a:schemeClr>
+                          </a:lnRef>
+                          <a:fillRef idx="1">
+                            <a:schemeClr val="accent1"/>
+                          </a:fillRef>
+                          <a:effectRef idx="0">
+                            <a:schemeClr val="accent1"/>
+                          </a:effectRef>
+                          <a:fontRef idx="minor">
+                            <a:schemeClr val="lt1"/>
+                          </a:fontRef>
+                        </wps:style>
+                        <wps:bodyPr rot="0" spcFirstLastPara="0" vertOverflow="overflow" horzOverflow="overflow" vert="horz" wrap="square" lIns="91440" tIns="45720" rIns="91440" bIns="45720" numCol="1" spcCol="0" rtlCol="0" fromWordArt="0" anchor="ctr" anchorCtr="0" forceAA="0" compatLnSpc="1">
+                          <a:prstTxWarp prst="textNoShape">
+                            <a:avLst/>
+                          </a:prstTxWarp>
+                          <a:noAutofit/>
+                        </wps:bodyPr>
+                      </wps:wsp>
+                      <wps:wsp>
+                        <wps:cNvPr id="13" name="Rektangel 13"/>
+                        <wps:cNvSpPr/>
+                        <wps:spPr>
+                          <a:xfrm>
+                            <a:off x="0" y="0"/>
+                            <a:ext cx="1472184" cy="1024128"/>
+                          </a:xfrm>
+                          <a:prstGeom prst="rect">
+                            <a:avLst/>
+                          </a:prstGeom>
+                          <a:blipFill>
+                            <a:blip r:embed="rId1"/>
+                            <a:stretch>
+                              <a:fillRect/>
+                            </a:stretch>
+                          </a:blipFill>
+                          <a:ln>
+                            <a:solidFill>
+                              <a:schemeClr val="bg1"/>
+                            </a:solidFill>
+                          </a:ln>
+                        </wps:spPr>
+                        <wps:style>
+                          <a:lnRef idx="2">
+                            <a:schemeClr val="accent1">
+                              <a:shade val="50000"/>
+                            </a:schemeClr>
+                          </a:lnRef>
+                          <a:fillRef idx="1">
+                            <a:schemeClr val="accent1"/>
+                          </a:fillRef>
+                          <a:effectRef idx="0">
+                            <a:schemeClr val="accent1"/>
+                          </a:effectRef>
+                          <a:fontRef idx="minor">
+                            <a:schemeClr val="lt1"/>
+                          </a:fontRef>
+                        </wps:style>
+                        <wps:bodyPr rot="0" spcFirstLastPara="0" vertOverflow="overflow" horzOverflow="overflow" vert="horz" wrap="square" lIns="91440" tIns="45720" rIns="91440" bIns="45720" numCol="1" spcCol="0" rtlCol="0" fromWordArt="0" anchor="ctr" anchorCtr="0" forceAA="0" compatLnSpc="1">
+                          <a:prstTxWarp prst="textNoShape">
+                            <a:avLst/>
+                          </a:prstTxWarp>
+                          <a:noAutofit/>
+                        </wps:bodyPr>
+                      </wps:wsp>
+                    </wpg:grpSp>
+                    <wps:wsp>
+                      <wps:cNvPr id="14" name="Tekstboks 14"/>
+                      <wps:cNvSpPr txBox="1"/>
+                      <wps:spPr>
+                        <a:xfrm>
+                          <a:off x="1032625" y="9510"/>
+                          <a:ext cx="438150" cy="375285"/>
+                        </a:xfrm>
+                        <a:prstGeom prst="rect">
+                          <a:avLst/>
+                        </a:prstGeom>
+                        <a:noFill/>
+                        <a:ln w="6350">
+                          <a:noFill/>
+                        </a:ln>
+                        <a:effectLst/>
+                      </wps:spPr>
+                      <wps:style>
+                        <a:lnRef idx="0">
+                          <a:schemeClr val="accent1"/>
+                        </a:lnRef>
+                        <a:fillRef idx="0">
+                          <a:schemeClr val="accent1"/>
+                        </a:fillRef>
+                        <a:effectRef idx="0">
+                          <a:schemeClr val="accent1"/>
+                        </a:effectRef>
+                        <a:fontRef idx="minor">
+                          <a:schemeClr val="dk1"/>
+                        </a:fontRef>
+                      </wps:style>
+                      <wps:txbx>
+                        <w:txbxContent>
+                          <w:p>
+                            <w:pPr>
+                              <w:pStyle w:val="Topptekst"/>
+                              <w:rPr>
+                                <w:color w:val="FFFFFF" w:themeColor="background1"/>
+                              </w:rPr>
+                            </w:pPr>
+                            <w:r>
+                              <w:rPr>
+                                <w:color w:val="FFFFFF" w:themeColor="background1"/>
+                              </w:rPr>
+                              <w:fldChar w:fldCharType="begin"/>
+                            </w:r>
+                            <w:r>
+                              <w:rPr>
+                                <w:color w:val="FFFFFF" w:themeColor="background1"/>
+                              </w:rPr>
+                              <w:instrText>PAGE   \* MERGEFORMAT</w:instrText>
+                            </w:r>
+                            <w:r>
+                              <w:rPr>
+                                <w:color w:val="FFFFFF" w:themeColor="background1"/>
+                              </w:rPr>
+                              <w:fldChar w:fldCharType="separate"/>
+                            </w:r>
+                            <w:r>
+                              <w:rPr>
+                                <w:noProof/>
+                                <w:color w:val="FFFFFF" w:themeColor="background1"/>
+                              </w:rPr>
+                              <w:t>I</w:t>
+                            </w:r>
+                            <w:r>
+                              <w:rPr>
+                                <w:color w:val="FFFFFF" w:themeColor="background1"/>
+                              </w:rPr>
+                              <w:fldChar w:fldCharType="end"/>
+                            </w:r>
+                          </w:p>
+                        </w:txbxContent>
+                      </wps:txbx>
+                      <wps:bodyPr rot="0" spcFirstLastPara="0" vertOverflow="overflow" horzOverflow="overflow" vert="horz" wrap="square" lIns="91440" tIns="91440" rIns="91440" bIns="91440" numCol="1" spcCol="0" rtlCol="0" fromWordArt="0" anchor="ctr" anchorCtr="0" forceAA="0" compatLnSpc="1">
+                        <a:prstTxWarp prst="textNoShape">
+                          <a:avLst/>
+                        </a:prstTxWarp>
+                        <a:noAutofit/>
+                      </wps:bodyPr>
+                    </wps:wsp>
+                  </wpg:wgp>
+                </a:graphicData>
+              </a:graphic>
+              <wp14:sizeRelH relativeFrom="margin">
+                <wp14:pctWidth>0</wp14:pctWidth>
+              </wp14:sizeRelH>
+              <wp14:sizeRelV relativeFrom="margin">
+                <wp14:pctHeight>0</wp14:pctHeight>
+              </wp14:sizeRelV>
+            </wp:anchor>
+          </w:drawing>
+        </mc:Choice>
+        <mc:Fallback>
+          <w:pict>
+            <v:group w14:anchorId="5CF4536B" id="Gruppe_x0020_9" o:spid="_x0000_s1032" style="position:absolute;margin-left:82.7pt;margin-top:0;width:133.9pt;height:80.65pt;z-index:251661312;mso-top-percent:23;mso-position-horizontal:right;mso-position-horizontal-relative:page;mso-position-vertical-relative:page;mso-top-percent:23;mso-width-relative:margin;mso-height-relative:margin" coordsize="1700784,1024128" o:gfxdata="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">
+              <v:group id="Gruppe_x0020_10" o:spid="_x0000_s1033" style="position:absolute;width:1700784;height:1024128" coordsize="1700784,1024128" o:gfxdata="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">
+                <v:rect id="Rektangel_x0020_11" o:spid="_x0000_s1034" style="position:absolute;width:1700784;height:1024128;visibility:visible;mso-wrap-style:square;v-text-anchor:middle" o:gfxdata="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" fillcolor="white [3212]" stroked="f" strokeweight="1pt">
+                  <v:fill opacity="0"/>
+                </v:rect>
+                <v:shape id="Rektangel_x0020_12" o:spid="_x0000_s1035" style="position:absolute;width:1463040;height:1014984;visibility:visible;mso-wrap-style:square;v-text-anchor:middle" coordsize="1462822,1014481" o:gfxdata="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" path="m0,0l1462822,,1462822,1014481,638269,407899,,0xe" fillcolor="#5b9bd5 [3204]" stroked="f" strokeweight="1pt">
+                  <v:stroke joinstyle="miter"/>
+                  <v:path arrowok="t" o:connecttype="custom" o:connectlocs="0,0;1463040,0;1463040,1014984;638364,408101;0,0" o:connectangles="0,0,0,0,0"/>
+                </v:shape>
+                <v:rect id="Rektangel_x0020_13" o:spid="_x0000_s1036" style="position:absolute;width:1472184;height:1024128;visibility:visible;mso-wrap-style:square;v-text-anchor:middle" o:gfxdata="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" strokecolor="white [3212]" strokeweight="1pt">
+                  <v:fill r:id="rId2" o:title="" rotate="t" type="frame"/>
+                </v:rect>
+              </v:group>
+              <v:shapetype id="_x0000_t202" coordsize="21600,21600" o:spt="202" path="m0,0l0,21600,21600,21600,21600,0xe">
+                <v:stroke joinstyle="miter"/>
+                <v:path gradientshapeok="t" o:connecttype="rect"/>
+              </v:shapetype>
+              <v:shape id="Tekstboks_x0020_14" o:spid="_x0000_s1037" type="#_x0000_t202" style="position:absolute;left:1032625;top:9510;width:438150;height:375285;visibility:visible;mso-wrap-style:square;v-text-anchor:middle" o:gfxdata="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" filled="f" stroked="f" strokeweight=".5pt">
+                <v:textbox inset=",7.2pt,,7.2pt">
+                  <w:txbxContent>
+                    <w:p>
+                      <w:pPr>
+                        <w:pStyle w:val="Topptekst"/>
+                        <w:rPr>
+                          <w:color w:val="FFFFFF" w:themeColor="background1"/>
+                        </w:rPr>
+                      </w:pPr>
+                      <w:r>
+                        <w:rPr>
+                          <w:color w:val="FFFFFF" w:themeColor="background1"/>
+                        </w:rPr>
+                        <w:fldChar w:fldCharType="begin"/>
+                      </w:r>
+                      <w:r>
+                        <w:rPr>
+                          <w:color w:val="FFFFFF" w:themeColor="background1"/>
+                        </w:rPr>
+                        <w:instrText>PAGE   \* MERGEFORMAT</w:instrText>
+                      </w:r>
+                      <w:r>
+                        <w:rPr>
+                          <w:color w:val="FFFFFF" w:themeColor="background1"/>
+                        </w:rPr>
+                        <w:fldChar w:fldCharType="separate"/>
+                      </w:r>
+                      <w:r>
+                        <w:rPr>
+                          <w:noProof/>
+                          <w:color w:val="FFFFFF" w:themeColor="background1"/>
+                        </w:rPr>
+                        <w:t>I</w:t>
                       </w:r>
                       <w:r>
                         <w:rPr>
@@ -2931,6 +3640,32 @@
     <w:unhideWhenUsed/>
     <w:rsid w:val="00870409"/>
   </w:style>
+  <w:style w:type="paragraph" w:styleId="Ingenavstand">
+    <w:name w:val="No Spacing"/>
+    <w:link w:val="IngenavstandTegn"/>
+    <w:uiPriority w:val="1"/>
+    <w:qFormat/>
+    <w:rsid w:val="001073D2"/>
+    <w:rPr>
+      <w:rFonts w:eastAsiaTheme="minorEastAsia"/>
+      <w:sz w:val="22"/>
+      <w:szCs w:val="22"/>
+      <w:lang w:val="en-US" w:eastAsia="zh-CN"/>
+    </w:rPr>
+  </w:style>
+  <w:style w:type="character" w:customStyle="1" w:styleId="IngenavstandTegn">
+    <w:name w:val="Ingen avstand Tegn"/>
+    <w:basedOn w:val="Standardskriftforavsnitt"/>
+    <w:link w:val="Ingenavstand"/>
+    <w:uiPriority w:val="1"/>
+    <w:rsid w:val="001073D2"/>
+    <w:rPr>
+      <w:rFonts w:eastAsiaTheme="minorEastAsia"/>
+      <w:sz w:val="22"/>
+      <w:szCs w:val="22"/>
+      <w:lang w:val="en-US" w:eastAsia="zh-CN"/>
+    </w:rPr>
+  </w:style>
 </w:styles>
 </file>
 
@@ -3200,7 +3935,7 @@
 </file>
 
 <file path=customXml/itemProps1.xml><?xml version="1.0" encoding="utf-8"?>
-<ds:datastoreItem xmlns:ds="http://schemas.openxmlformats.org/officeDocument/2006/customXml" ds:itemID="{C79E61BD-1421-254E-AF65-7CE7A545C752}">
+<ds:datastoreItem xmlns:ds="http://schemas.openxmlformats.org/officeDocument/2006/customXml" ds:itemID="{F698EF6A-7BB7-8A47-B1CE-39773417E3C6}">
   <ds:schemaRefs>
     <ds:schemaRef ds:uri="http://schemas.openxmlformats.org/officeDocument/2006/bibliography"/>
   </ds:schemaRefs>

</xml_diff>